<commit_message>
Documentation + trying to implement docker
</commit_message>
<xml_diff>
--- a/Documentation/Design_Documents/Design_Document_-_version_4.docx
+++ b/Documentation/Design_Documents/Design_Document_-_version_4.docx
@@ -2353,7 +2353,7 @@
           <w:lang w:val="ro-RO" w:eastAsia="ro-RO"/>
         </w:rPr>
         <w:drawing>
-          <wp:inline distT="0" distB="0" distL="0" distR="0" wp14:anchorId="0F4E9114" wp14:editId="2B105CCB">
+          <wp:inline distT="0" distB="0" distL="0" distR="0" wp14:anchorId="0F4E9114" wp14:editId="304A60F5">
             <wp:extent cx="5725160" cy="6050915"/>
             <wp:effectExtent l="0" t="0" r="8890" b="6985"/>
             <wp:docPr id="1553029359" name="Picture 8"/>
@@ -2811,6 +2811,767 @@
     </w:p>
     <w:p>
       <w:pPr>
+        <w:rPr>
+          <w:lang w:val="ro-RO" w:eastAsia="ro-RO"/>
+        </w:rPr>
+      </w:pPr>
+    </w:p>
+    <w:p>
+      <w:pPr>
+        <w:rPr>
+          <w:lang w:val="ro-RO" w:eastAsia="ro-RO"/>
+        </w:rPr>
+      </w:pPr>
+    </w:p>
+    <w:p>
+      <w:pPr>
+        <w:rPr>
+          <w:lang w:val="ro-RO" w:eastAsia="ro-RO"/>
+        </w:rPr>
+      </w:pPr>
+    </w:p>
+    <w:p>
+      <w:pPr>
+        <w:rPr>
+          <w:lang w:val="ro-RO" w:eastAsia="ro-RO"/>
+        </w:rPr>
+      </w:pPr>
+    </w:p>
+    <w:p>
+      <w:pPr>
+        <w:rPr>
+          <w:lang w:val="ro-RO" w:eastAsia="ro-RO"/>
+        </w:rPr>
+      </w:pPr>
+    </w:p>
+    <w:p>
+      <w:pPr>
+        <w:rPr>
+          <w:lang w:val="ro-RO" w:eastAsia="ro-RO"/>
+        </w:rPr>
+      </w:pPr>
+    </w:p>
+    <w:p>
+      <w:pPr>
+        <w:rPr>
+          <w:lang w:val="ro-RO" w:eastAsia="ro-RO"/>
+        </w:rPr>
+      </w:pPr>
+    </w:p>
+    <w:p>
+      <w:pPr>
+        <w:rPr>
+          <w:lang w:val="ro-RO" w:eastAsia="ro-RO"/>
+        </w:rPr>
+      </w:pPr>
+    </w:p>
+    <w:p>
+      <w:pPr>
+        <w:rPr>
+          <w:lang w:val="ro-RO" w:eastAsia="ro-RO"/>
+        </w:rPr>
+      </w:pPr>
+    </w:p>
+    <w:p>
+      <w:pPr>
+        <w:rPr>
+          <w:lang w:val="ro-RO" w:eastAsia="ro-RO"/>
+        </w:rPr>
+      </w:pPr>
+    </w:p>
+    <w:p>
+      <w:pPr>
+        <w:rPr>
+          <w:lang w:val="ro-RO" w:eastAsia="ro-RO"/>
+        </w:rPr>
+      </w:pPr>
+    </w:p>
+    <w:p>
+      <w:pPr>
+        <w:rPr>
+          <w:lang w:val="ro-RO" w:eastAsia="ro-RO"/>
+        </w:rPr>
+      </w:pPr>
+    </w:p>
+    <w:p>
+      <w:pPr>
+        <w:rPr>
+          <w:lang w:val="ro-RO" w:eastAsia="ro-RO"/>
+        </w:rPr>
+      </w:pPr>
+    </w:p>
+    <w:p>
+      <w:pPr>
+        <w:rPr>
+          <w:lang w:val="ro-RO" w:eastAsia="ro-RO"/>
+        </w:rPr>
+      </w:pPr>
+    </w:p>
+    <w:p>
+      <w:pPr>
+        <w:rPr>
+          <w:lang w:val="ro-RO" w:eastAsia="ro-RO"/>
+        </w:rPr>
+      </w:pPr>
+    </w:p>
+    <w:p>
+      <w:pPr>
+        <w:rPr>
+          <w:lang w:val="ro-RO" w:eastAsia="ro-RO"/>
+        </w:rPr>
+      </w:pPr>
+    </w:p>
+    <w:p>
+      <w:pPr>
+        <w:rPr>
+          <w:lang w:val="ro-RO" w:eastAsia="ro-RO"/>
+        </w:rPr>
+      </w:pPr>
+    </w:p>
+    <w:p>
+      <w:pPr>
+        <w:rPr>
+          <w:lang w:val="ro-RO" w:eastAsia="ro-RO"/>
+        </w:rPr>
+      </w:pPr>
+    </w:p>
+    <w:p>
+      <w:pPr>
+        <w:rPr>
+          <w:lang w:val="ro-RO" w:eastAsia="ro-RO"/>
+        </w:rPr>
+      </w:pPr>
+    </w:p>
+    <w:p>
+      <w:pPr>
+        <w:rPr>
+          <w:lang w:val="ro-RO" w:eastAsia="ro-RO"/>
+        </w:rPr>
+      </w:pPr>
+    </w:p>
+    <w:p>
+      <w:pPr>
+        <w:rPr>
+          <w:lang w:val="ro-RO" w:eastAsia="ro-RO"/>
+        </w:rPr>
+      </w:pPr>
+    </w:p>
+    <w:p>
+      <w:pPr>
+        <w:rPr>
+          <w:lang w:val="ro-RO" w:eastAsia="ro-RO"/>
+        </w:rPr>
+      </w:pPr>
+    </w:p>
+    <w:p>
+      <w:pPr>
+        <w:rPr>
+          <w:lang w:val="ro-RO" w:eastAsia="ro-RO"/>
+        </w:rPr>
+      </w:pPr>
+    </w:p>
+    <w:p>
+      <w:pPr>
+        <w:rPr>
+          <w:lang w:val="ro-RO" w:eastAsia="ro-RO"/>
+        </w:rPr>
+      </w:pPr>
+    </w:p>
+    <w:p>
+      <w:pPr>
+        <w:rPr>
+          <w:rFonts w:eastAsiaTheme="majorEastAsia" w:cstheme="majorBidi"/>
+          <w:b/>
+          <w:bCs/>
+          <w:color w:val="7030A0"/>
+          <w:sz w:val="28"/>
+          <w:szCs w:val="28"/>
+          <w:lang w:val="en-GB"/>
+        </w:rPr>
+      </w:pPr>
+      <w:r>
+        <w:rPr>
+          <w:rFonts w:eastAsiaTheme="majorEastAsia" w:cstheme="majorBidi"/>
+          <w:b/>
+          <w:bCs/>
+          <w:color w:val="7030A0"/>
+          <w:sz w:val="28"/>
+          <w:szCs w:val="28"/>
+          <w:lang w:val="en-GB"/>
+        </w:rPr>
+        <w:lastRenderedPageBreak/>
+        <w:t>Domain Model Diagram</w:t>
+      </w:r>
+    </w:p>
+    <w:p>
+      <w:pPr>
+        <w:rPr>
+          <w:rFonts w:eastAsiaTheme="majorEastAsia" w:cstheme="majorBidi"/>
+          <w:b/>
+          <w:bCs/>
+          <w:color w:val="7030A0"/>
+          <w:sz w:val="28"/>
+          <w:szCs w:val="28"/>
+          <w:lang w:val="en-GB"/>
+        </w:rPr>
+      </w:pPr>
+    </w:p>
+    <w:p>
+      <w:pPr>
+        <w:rPr>
+          <w:rFonts w:eastAsiaTheme="majorEastAsia" w:cstheme="majorBidi"/>
+          <w:b/>
+          <w:bCs/>
+          <w:color w:val="7030A0"/>
+          <w:sz w:val="28"/>
+          <w:szCs w:val="28"/>
+          <w:lang w:val="en-GB"/>
+        </w:rPr>
+      </w:pPr>
+      <w:r>
+        <w:rPr>
+          <w:rFonts w:eastAsiaTheme="majorEastAsia" w:cstheme="majorBidi"/>
+          <w:b/>
+          <w:bCs/>
+          <w:noProof/>
+          <w:color w:val="7030A0"/>
+          <w:sz w:val="28"/>
+          <w:szCs w:val="28"/>
+          <w:lang w:val="en-GB"/>
+        </w:rPr>
+        <w:drawing>
+          <wp:inline distT="0" distB="0" distL="0" distR="0" wp14:anchorId="6F57BE0E" wp14:editId="0AA57B71">
+            <wp:extent cx="4506163" cy="3919162"/>
+            <wp:effectExtent l="0" t="0" r="8890" b="5715"/>
+            <wp:docPr id="1670358373" name="Picture 1"/>
+            <wp:cNvGraphicFramePr>
+              <a:graphicFrameLocks xmlns:a="http://schemas.openxmlformats.org/drawingml/2006/main" noChangeAspect="1"/>
+            </wp:cNvGraphicFramePr>
+            <a:graphic xmlns:a="http://schemas.openxmlformats.org/drawingml/2006/main">
+              <a:graphicData uri="http://schemas.openxmlformats.org/drawingml/2006/picture">
+                <pic:pic xmlns:pic="http://schemas.openxmlformats.org/drawingml/2006/picture">
+                  <pic:nvPicPr>
+                    <pic:cNvPr id="0" name="Picture 1"/>
+                    <pic:cNvPicPr>
+                      <a:picLocks noChangeAspect="1" noChangeArrowheads="1"/>
+                    </pic:cNvPicPr>
+                  </pic:nvPicPr>
+                  <pic:blipFill>
+                    <a:blip r:embed="rId9">
+                      <a:extLst>
+                        <a:ext uri="{28A0092B-C50C-407E-A947-70E740481C1C}">
+                          <a14:useLocalDpi xmlns:a14="http://schemas.microsoft.com/office/drawing/2010/main" val="0"/>
+                        </a:ext>
+                      </a:extLst>
+                    </a:blip>
+                    <a:srcRect/>
+                    <a:stretch>
+                      <a:fillRect/>
+                    </a:stretch>
+                  </pic:blipFill>
+                  <pic:spPr bwMode="auto">
+                    <a:xfrm>
+                      <a:off x="0" y="0"/>
+                      <a:ext cx="4520941" cy="3932015"/>
+                    </a:xfrm>
+                    <a:prstGeom prst="rect">
+                      <a:avLst/>
+                    </a:prstGeom>
+                    <a:noFill/>
+                    <a:ln>
+                      <a:noFill/>
+                    </a:ln>
+                  </pic:spPr>
+                </pic:pic>
+              </a:graphicData>
+            </a:graphic>
+          </wp:inline>
+        </w:drawing>
+      </w:r>
+    </w:p>
+    <w:p>
+      <w:pPr>
+        <w:rPr>
+          <w:rFonts w:eastAsiaTheme="majorEastAsia" w:cstheme="majorBidi"/>
+          <w:b/>
+          <w:bCs/>
+          <w:color w:val="7030A0"/>
+          <w:sz w:val="28"/>
+          <w:szCs w:val="28"/>
+          <w:lang w:val="en-GB"/>
+        </w:rPr>
+      </w:pPr>
+    </w:p>
+    <w:p>
+      <w:pPr>
+        <w:rPr>
+          <w:rFonts w:eastAsiaTheme="majorEastAsia" w:cstheme="majorBidi"/>
+          <w:b/>
+          <w:bCs/>
+          <w:color w:val="7030A0"/>
+          <w:sz w:val="28"/>
+          <w:szCs w:val="28"/>
+          <w:lang w:val="en-GB"/>
+        </w:rPr>
+      </w:pPr>
+    </w:p>
+    <w:p>
+      <w:pPr>
+        <w:rPr>
+          <w:rFonts w:eastAsiaTheme="majorEastAsia" w:cstheme="majorBidi"/>
+          <w:b/>
+          <w:bCs/>
+          <w:color w:val="7030A0"/>
+          <w:sz w:val="28"/>
+          <w:szCs w:val="28"/>
+          <w:lang w:val="en-GB"/>
+        </w:rPr>
+      </w:pPr>
+      <w:r>
+        <w:rPr>
+          <w:rFonts w:eastAsiaTheme="majorEastAsia" w:cstheme="majorBidi"/>
+          <w:b/>
+          <w:bCs/>
+          <w:color w:val="7030A0"/>
+          <w:sz w:val="28"/>
+          <w:szCs w:val="28"/>
+          <w:lang w:val="en-GB"/>
+        </w:rPr>
+        <w:t>Endpoints Diagram</w:t>
+      </w:r>
+    </w:p>
+    <w:p>
+      <w:pPr>
+        <w:rPr>
+          <w:rFonts w:eastAsiaTheme="majorEastAsia" w:cstheme="majorBidi"/>
+          <w:b/>
+          <w:bCs/>
+          <w:color w:val="7030A0"/>
+          <w:sz w:val="28"/>
+          <w:szCs w:val="28"/>
+          <w:lang w:val="en-GB"/>
+        </w:rPr>
+      </w:pPr>
+    </w:p>
+    <w:p>
+      <w:pPr>
+        <w:rPr>
+          <w:rFonts w:eastAsiaTheme="majorEastAsia" w:cstheme="majorBidi"/>
+          <w:b/>
+          <w:bCs/>
+          <w:color w:val="7030A0"/>
+          <w:sz w:val="28"/>
+          <w:szCs w:val="28"/>
+          <w:lang w:val="en-GB"/>
+        </w:rPr>
+      </w:pPr>
+      <w:r>
+        <w:rPr>
+          <w:rFonts w:eastAsiaTheme="majorEastAsia" w:cstheme="majorBidi"/>
+          <w:b/>
+          <w:bCs/>
+          <w:noProof/>
+          <w:color w:val="7030A0"/>
+          <w:sz w:val="28"/>
+          <w:szCs w:val="28"/>
+          <w:lang w:val="en-GB"/>
+        </w:rPr>
+        <w:drawing>
+          <wp:inline distT="0" distB="0" distL="0" distR="0" wp14:anchorId="2B8B17F4" wp14:editId="6A2F367E">
+            <wp:extent cx="5504142" cy="950976"/>
+            <wp:effectExtent l="0" t="0" r="1905" b="1905"/>
+            <wp:docPr id="1479941701" name="Picture 2"/>
+            <wp:cNvGraphicFramePr>
+              <a:graphicFrameLocks xmlns:a="http://schemas.openxmlformats.org/drawingml/2006/main" noChangeAspect="1"/>
+            </wp:cNvGraphicFramePr>
+            <a:graphic xmlns:a="http://schemas.openxmlformats.org/drawingml/2006/main">
+              <a:graphicData uri="http://schemas.openxmlformats.org/drawingml/2006/picture">
+                <pic:pic xmlns:pic="http://schemas.openxmlformats.org/drawingml/2006/picture">
+                  <pic:nvPicPr>
+                    <pic:cNvPr id="0" name="Picture 2"/>
+                    <pic:cNvPicPr>
+                      <a:picLocks noChangeAspect="1" noChangeArrowheads="1"/>
+                    </pic:cNvPicPr>
+                  </pic:nvPicPr>
+                  <pic:blipFill>
+                    <a:blip r:embed="rId10">
+                      <a:extLst>
+                        <a:ext uri="{28A0092B-C50C-407E-A947-70E740481C1C}">
+                          <a14:useLocalDpi xmlns:a14="http://schemas.microsoft.com/office/drawing/2010/main" val="0"/>
+                        </a:ext>
+                      </a:extLst>
+                    </a:blip>
+                    <a:srcRect/>
+                    <a:stretch>
+                      <a:fillRect/>
+                    </a:stretch>
+                  </pic:blipFill>
+                  <pic:spPr bwMode="auto">
+                    <a:xfrm>
+                      <a:off x="0" y="0"/>
+                      <a:ext cx="5584829" cy="964917"/>
+                    </a:xfrm>
+                    <a:prstGeom prst="rect">
+                      <a:avLst/>
+                    </a:prstGeom>
+                    <a:noFill/>
+                    <a:ln>
+                      <a:noFill/>
+                    </a:ln>
+                  </pic:spPr>
+                </pic:pic>
+              </a:graphicData>
+            </a:graphic>
+          </wp:inline>
+        </w:drawing>
+      </w:r>
+    </w:p>
+    <w:p>
+      <w:pPr>
+        <w:rPr>
+          <w:rFonts w:eastAsiaTheme="majorEastAsia" w:cstheme="majorBidi"/>
+          <w:b/>
+          <w:bCs/>
+          <w:color w:val="7030A0"/>
+          <w:sz w:val="28"/>
+          <w:szCs w:val="28"/>
+          <w:lang w:val="en-GB"/>
+        </w:rPr>
+      </w:pPr>
+    </w:p>
+    <w:p>
+      <w:pPr>
+        <w:rPr>
+          <w:rFonts w:eastAsiaTheme="majorEastAsia" w:cstheme="majorBidi"/>
+          <w:b/>
+          <w:bCs/>
+          <w:color w:val="7030A0"/>
+          <w:sz w:val="28"/>
+          <w:szCs w:val="28"/>
+          <w:lang w:val="en-GB"/>
+        </w:rPr>
+      </w:pPr>
+    </w:p>
+    <w:p>
+      <w:pPr>
+        <w:rPr>
+          <w:rFonts w:eastAsiaTheme="majorEastAsia" w:cstheme="majorBidi"/>
+          <w:b/>
+          <w:bCs/>
+          <w:color w:val="7030A0"/>
+          <w:sz w:val="28"/>
+          <w:szCs w:val="28"/>
+          <w:lang w:val="en-GB"/>
+        </w:rPr>
+      </w:pPr>
+    </w:p>
+    <w:p>
+      <w:pPr>
+        <w:rPr>
+          <w:rFonts w:eastAsiaTheme="majorEastAsia" w:cstheme="majorBidi"/>
+          <w:b/>
+          <w:bCs/>
+          <w:color w:val="7030A0"/>
+          <w:sz w:val="28"/>
+          <w:szCs w:val="28"/>
+          <w:lang w:val="en-GB"/>
+        </w:rPr>
+      </w:pPr>
+    </w:p>
+    <w:p>
+      <w:pPr>
+        <w:rPr>
+          <w:rFonts w:eastAsiaTheme="majorEastAsia" w:cstheme="majorBidi"/>
+          <w:b/>
+          <w:bCs/>
+          <w:color w:val="7030A0"/>
+          <w:sz w:val="28"/>
+          <w:szCs w:val="28"/>
+          <w:lang w:val="en-GB"/>
+        </w:rPr>
+      </w:pPr>
+    </w:p>
+    <w:p>
+      <w:pPr>
+        <w:rPr>
+          <w:rFonts w:eastAsiaTheme="majorEastAsia" w:cstheme="majorBidi"/>
+          <w:b/>
+          <w:bCs/>
+          <w:color w:val="7030A0"/>
+          <w:sz w:val="28"/>
+          <w:szCs w:val="28"/>
+          <w:lang w:val="en-GB"/>
+        </w:rPr>
+      </w:pPr>
+    </w:p>
+    <w:p>
+      <w:pPr>
+        <w:rPr>
+          <w:rFonts w:eastAsiaTheme="majorEastAsia" w:cstheme="majorBidi"/>
+          <w:b/>
+          <w:bCs/>
+          <w:color w:val="7030A0"/>
+          <w:sz w:val="28"/>
+          <w:szCs w:val="28"/>
+          <w:lang w:val="en-GB"/>
+        </w:rPr>
+      </w:pPr>
+    </w:p>
+    <w:p>
+      <w:pPr>
+        <w:rPr>
+          <w:rFonts w:eastAsiaTheme="majorEastAsia" w:cstheme="majorBidi"/>
+          <w:b/>
+          <w:bCs/>
+          <w:color w:val="7030A0"/>
+          <w:sz w:val="28"/>
+          <w:szCs w:val="28"/>
+          <w:lang w:val="en-GB"/>
+        </w:rPr>
+      </w:pPr>
+    </w:p>
+    <w:p>
+      <w:pPr>
+        <w:rPr>
+          <w:rFonts w:eastAsiaTheme="majorEastAsia" w:cstheme="majorBidi"/>
+          <w:b/>
+          <w:bCs/>
+          <w:color w:val="7030A0"/>
+          <w:sz w:val="28"/>
+          <w:szCs w:val="28"/>
+          <w:lang w:val="en-GB"/>
+        </w:rPr>
+      </w:pPr>
+    </w:p>
+    <w:p>
+      <w:pPr>
+        <w:rPr>
+          <w:rFonts w:eastAsiaTheme="majorEastAsia" w:cstheme="majorBidi"/>
+          <w:b/>
+          <w:bCs/>
+          <w:color w:val="7030A0"/>
+          <w:sz w:val="28"/>
+          <w:szCs w:val="28"/>
+          <w:lang w:val="en-GB"/>
+        </w:rPr>
+      </w:pPr>
+    </w:p>
+    <w:p>
+      <w:pPr>
+        <w:rPr>
+          <w:rFonts w:eastAsiaTheme="majorEastAsia" w:cstheme="majorBidi"/>
+          <w:b/>
+          <w:bCs/>
+          <w:color w:val="7030A0"/>
+          <w:sz w:val="28"/>
+          <w:szCs w:val="28"/>
+          <w:lang w:val="en-GB"/>
+        </w:rPr>
+      </w:pPr>
+    </w:p>
+    <w:p>
+      <w:pPr>
+        <w:rPr>
+          <w:rFonts w:eastAsiaTheme="majorEastAsia" w:cstheme="majorBidi"/>
+          <w:b/>
+          <w:bCs/>
+          <w:color w:val="7030A0"/>
+          <w:sz w:val="28"/>
+          <w:szCs w:val="28"/>
+          <w:lang w:val="en-GB"/>
+        </w:rPr>
+      </w:pPr>
+    </w:p>
+    <w:p>
+      <w:pPr>
+        <w:rPr>
+          <w:rFonts w:eastAsiaTheme="majorEastAsia" w:cstheme="majorBidi"/>
+          <w:b/>
+          <w:bCs/>
+          <w:color w:val="7030A0"/>
+          <w:sz w:val="28"/>
+          <w:szCs w:val="28"/>
+          <w:lang w:val="en-GB"/>
+        </w:rPr>
+      </w:pPr>
+    </w:p>
+    <w:p>
+      <w:pPr>
+        <w:rPr>
+          <w:rFonts w:eastAsiaTheme="majorEastAsia" w:cstheme="majorBidi"/>
+          <w:b/>
+          <w:bCs/>
+          <w:color w:val="7030A0"/>
+          <w:sz w:val="28"/>
+          <w:szCs w:val="28"/>
+          <w:lang w:val="en-GB"/>
+        </w:rPr>
+      </w:pPr>
+    </w:p>
+    <w:p>
+      <w:pPr>
+        <w:rPr>
+          <w:rFonts w:eastAsiaTheme="majorEastAsia" w:cstheme="majorBidi"/>
+          <w:b/>
+          <w:bCs/>
+          <w:color w:val="7030A0"/>
+          <w:sz w:val="28"/>
+          <w:szCs w:val="28"/>
+          <w:lang w:val="en-GB"/>
+        </w:rPr>
+      </w:pPr>
+      <w:r>
+        <w:rPr>
+          <w:rFonts w:eastAsiaTheme="majorEastAsia" w:cstheme="majorBidi"/>
+          <w:b/>
+          <w:bCs/>
+          <w:color w:val="7030A0"/>
+          <w:sz w:val="28"/>
+          <w:szCs w:val="28"/>
+          <w:lang w:val="en-GB"/>
+        </w:rPr>
+        <w:t>Entity Relationship Diagram</w:t>
+      </w:r>
+    </w:p>
+    <w:p>
+      <w:pPr>
+        <w:rPr>
+          <w:rFonts w:eastAsiaTheme="majorEastAsia" w:cstheme="majorBidi"/>
+          <w:b/>
+          <w:bCs/>
+          <w:color w:val="7030A0"/>
+          <w:sz w:val="28"/>
+          <w:szCs w:val="28"/>
+          <w:lang w:val="en-GB"/>
+        </w:rPr>
+      </w:pPr>
+    </w:p>
+    <w:p>
+      <w:pPr>
+        <w:rPr>
+          <w:rFonts w:eastAsiaTheme="majorEastAsia" w:cstheme="majorBidi"/>
+          <w:b/>
+          <w:bCs/>
+          <w:color w:val="7030A0"/>
+          <w:sz w:val="28"/>
+          <w:szCs w:val="28"/>
+          <w:lang w:val="en-GB"/>
+        </w:rPr>
+      </w:pPr>
+      <w:r>
+        <w:rPr>
+          <w:rFonts w:eastAsiaTheme="majorEastAsia" w:cstheme="majorBidi"/>
+          <w:b/>
+          <w:bCs/>
+          <w:noProof/>
+          <w:color w:val="7030A0"/>
+          <w:sz w:val="28"/>
+          <w:szCs w:val="28"/>
+          <w:lang w:val="en-GB"/>
+        </w:rPr>
+        <w:drawing>
+          <wp:inline distT="0" distB="0" distL="0" distR="0" wp14:anchorId="082DB7B4" wp14:editId="0A4AA28E">
+            <wp:extent cx="3017722" cy="3167482"/>
+            <wp:effectExtent l="0" t="0" r="0" b="0"/>
+            <wp:docPr id="905590271" name="Picture 3"/>
+            <wp:cNvGraphicFramePr>
+              <a:graphicFrameLocks xmlns:a="http://schemas.openxmlformats.org/drawingml/2006/main" noChangeAspect="1"/>
+            </wp:cNvGraphicFramePr>
+            <a:graphic xmlns:a="http://schemas.openxmlformats.org/drawingml/2006/main">
+              <a:graphicData uri="http://schemas.openxmlformats.org/drawingml/2006/picture">
+                <pic:pic xmlns:pic="http://schemas.openxmlformats.org/drawingml/2006/picture">
+                  <pic:nvPicPr>
+                    <pic:cNvPr id="0" name="Picture 3"/>
+                    <pic:cNvPicPr>
+                      <a:picLocks noChangeAspect="1" noChangeArrowheads="1"/>
+                    </pic:cNvPicPr>
+                  </pic:nvPicPr>
+                  <pic:blipFill>
+                    <a:blip r:embed="rId11">
+                      <a:extLst>
+                        <a:ext uri="{28A0092B-C50C-407E-A947-70E740481C1C}">
+                          <a14:useLocalDpi xmlns:a14="http://schemas.microsoft.com/office/drawing/2010/main" val="0"/>
+                        </a:ext>
+                      </a:extLst>
+                    </a:blip>
+                    <a:srcRect/>
+                    <a:stretch>
+                      <a:fillRect/>
+                    </a:stretch>
+                  </pic:blipFill>
+                  <pic:spPr bwMode="auto">
+                    <a:xfrm>
+                      <a:off x="0" y="0"/>
+                      <a:ext cx="3044158" cy="3195230"/>
+                    </a:xfrm>
+                    <a:prstGeom prst="rect">
+                      <a:avLst/>
+                    </a:prstGeom>
+                    <a:noFill/>
+                    <a:ln>
+                      <a:noFill/>
+                    </a:ln>
+                  </pic:spPr>
+                </pic:pic>
+              </a:graphicData>
+            </a:graphic>
+          </wp:inline>
+        </w:drawing>
+      </w:r>
+    </w:p>
+    <w:p>
+      <w:pPr>
+        <w:rPr>
+          <w:lang w:val="ro-RO" w:eastAsia="ro-RO"/>
+        </w:rPr>
+      </w:pPr>
+    </w:p>
+    <w:p>
+      <w:pPr>
+        <w:rPr>
+          <w:lang w:val="ro-RO" w:eastAsia="ro-RO"/>
+        </w:rPr>
+      </w:pPr>
+    </w:p>
+    <w:p>
+      <w:pPr>
+        <w:rPr>
+          <w:lang w:val="ro-RO" w:eastAsia="ro-RO"/>
+        </w:rPr>
+      </w:pPr>
+    </w:p>
+    <w:p>
+      <w:pPr>
+        <w:rPr>
+          <w:lang w:val="ro-RO" w:eastAsia="ro-RO"/>
+        </w:rPr>
+      </w:pPr>
+    </w:p>
+    <w:p>
+      <w:pPr>
+        <w:rPr>
+          <w:sz w:val="28"/>
+          <w:szCs w:val="28"/>
+          <w:lang w:val="ro-RO" w:eastAsia="ro-RO"/>
+        </w:rPr>
+      </w:pPr>
+    </w:p>
+    <w:p>
+      <w:pPr>
+        <w:rPr>
+          <w:lang w:val="ro-RO" w:eastAsia="ro-RO"/>
+        </w:rPr>
+      </w:pPr>
+    </w:p>
+    <w:p>
+      <w:pPr>
+        <w:rPr>
+          <w:lang w:val="ro-RO" w:eastAsia="ro-RO"/>
+        </w:rPr>
+      </w:pPr>
+    </w:p>
+    <w:p>
+      <w:pPr>
         <w:pStyle w:val="Heading1"/>
         <w:rPr>
           <w:b w:val="0"/>
@@ -3717,7 +4478,7 @@
                     </pic:cNvPicPr>
                   </pic:nvPicPr>
                   <pic:blipFill>
-                    <a:blip r:embed="rId9">
+                    <a:blip r:embed="rId12">
                       <a:extLst>
                         <a:ext uri="{28A0092B-C50C-407E-A947-70E740481C1C}">
                           <a14:useLocalDpi xmlns:a14="http://schemas.microsoft.com/office/drawing/2010/main" val="0"/>

</xml_diff>